<commit_message>
Added ";" in end of <operator list> rule
</commit_message>
<xml_diff>
--- a/Лабораторная работа №3.docx
+++ b/Лабораторная работа №3.docx
@@ -205,7 +205,6 @@
       <w:pPr>
         <w:ind w:firstLine="708"/>
       </w:pPr>
-      <w:proofErr w:type="spellStart"/>
       <w:r>
         <w:rPr>
           <w:b/>
@@ -213,7 +212,6 @@
         </w:rPr>
         <w:t>not</w:t>
       </w:r>
-      <w:proofErr w:type="spellEnd"/>
       <w:r>
         <w:t xml:space="preserve"> &lt;фактор&gt;</w:t>
       </w:r>
@@ -256,7 +254,6 @@
       <w:r>
         <w:t xml:space="preserve">+ | - | </w:t>
       </w:r>
-      <w:proofErr w:type="spellStart"/>
       <w:r>
         <w:rPr>
           <w:b/>
@@ -264,7 +261,6 @@
         </w:rPr>
         <w:t>or</w:t>
       </w:r>
-      <w:proofErr w:type="spellEnd"/>
     </w:p>
     <w:p>
       <w:r>
@@ -279,7 +275,6 @@
       <w:r>
         <w:t xml:space="preserve">* | / | </w:t>
       </w:r>
-      <w:proofErr w:type="spellStart"/>
       <w:r>
         <w:rPr>
           <w:b/>
@@ -287,11 +282,9 @@
         </w:rPr>
         <w:t>div</w:t>
       </w:r>
-      <w:proofErr w:type="spellEnd"/>
       <w:r>
         <w:t xml:space="preserve"> | </w:t>
       </w:r>
-      <w:proofErr w:type="spellStart"/>
       <w:r>
         <w:rPr>
           <w:b/>
@@ -299,11 +292,9 @@
         </w:rPr>
         <w:t>mod</w:t>
       </w:r>
-      <w:proofErr w:type="spellEnd"/>
       <w:r>
         <w:t xml:space="preserve"> | </w:t>
       </w:r>
-      <w:proofErr w:type="spellStart"/>
       <w:r>
         <w:rPr>
           <w:b/>
@@ -311,7 +302,6 @@
         </w:rPr>
         <w:t>and</w:t>
       </w:r>
-      <w:proofErr w:type="spellEnd"/>
     </w:p>
     <w:p/>
     <w:p>
@@ -354,7 +344,6 @@
           <w:bCs/>
         </w:rPr>
       </w:pPr>
-      <w:proofErr w:type="spellStart"/>
       <w:r>
         <w:rPr>
           <w:b/>
@@ -362,11 +351,9 @@
         </w:rPr>
         <w:t>begin</w:t>
       </w:r>
-      <w:proofErr w:type="spellEnd"/>
       <w:r>
         <w:t xml:space="preserve"> &lt;список операторов&gt; </w:t>
       </w:r>
-      <w:proofErr w:type="spellStart"/>
       <w:r>
         <w:rPr>
           <w:b/>
@@ -374,7 +361,6 @@
         </w:rPr>
         <w:t>end</w:t>
       </w:r>
-      <w:proofErr w:type="spellEnd"/>
     </w:p>
     <w:p>
       <w:r>
@@ -390,9 +376,27 @@
     <w:p>
       <w:pPr>
         <w:ind w:firstLine="708"/>
-      </w:pPr>
-      <w:r>
-        <w:t>&lt;оператор&gt; | &lt;список операторов&gt; ; &lt;оператор&gt;</w:t>
+        <w:rPr>
+          <w:lang w:val="en-US"/>
+        </w:rPr>
+      </w:pPr>
+      <w:r>
+        <w:t>&lt;оператор&gt;</w:t>
+      </w:r>
+      <w:r>
+        <w:rPr>
+          <w:lang w:val="en-US"/>
+        </w:rPr>
+        <w:t>;</w:t>
+      </w:r>
+      <w:r>
+        <w:t xml:space="preserve"> | &lt;список операторов&gt;  &lt;оператор&gt;</w:t>
+      </w:r>
+      <w:r>
+        <w:rPr>
+          <w:lang w:val="en-US"/>
+        </w:rPr>
+        <w:t>;</w:t>
       </w:r>
     </w:p>
     <w:p>
@@ -550,6 +554,9 @@
     <w:p>
       <w:pPr>
         <w:ind w:firstLine="708"/>
+        <w:rPr>
+          <w:lang w:val="en-US"/>
+        </w:rPr>
       </w:pPr>
       <w:r>
         <w:t xml:space="preserve">&lt;знак&gt; &lt;терм&gt; </w:t>
@@ -775,7 +782,6 @@
       <w:pPr>
         <w:ind w:firstLine="708"/>
       </w:pPr>
-      <w:proofErr w:type="spellStart"/>
       <w:r>
         <w:rPr>
           <w:b/>
@@ -783,7 +789,6 @@
         </w:rPr>
         <w:t>not</w:t>
       </w:r>
-      <w:proofErr w:type="spellEnd"/>
       <w:r>
         <w:t xml:space="preserve"> &lt;фактор&gt;</w:t>
       </w:r>
@@ -826,7 +831,6 @@
       <w:r>
         <w:t xml:space="preserve">+ | - | </w:t>
       </w:r>
-      <w:proofErr w:type="spellStart"/>
       <w:r>
         <w:rPr>
           <w:b/>
@@ -834,7 +838,6 @@
         </w:rPr>
         <w:t>or</w:t>
       </w:r>
-      <w:proofErr w:type="spellEnd"/>
     </w:p>
     <w:p>
       <w:r>
@@ -848,7 +851,6 @@
       <w:r>
         <w:t xml:space="preserve">* | / | </w:t>
       </w:r>
-      <w:proofErr w:type="spellStart"/>
       <w:r>
         <w:rPr>
           <w:b/>
@@ -856,11 +858,9 @@
         </w:rPr>
         <w:t>div</w:t>
       </w:r>
-      <w:proofErr w:type="spellEnd"/>
       <w:r>
         <w:t xml:space="preserve"> | </w:t>
       </w:r>
-      <w:proofErr w:type="spellStart"/>
       <w:r>
         <w:rPr>
           <w:b/>
@@ -868,11 +868,9 @@
         </w:rPr>
         <w:t>mod</w:t>
       </w:r>
-      <w:proofErr w:type="spellEnd"/>
       <w:r>
         <w:t xml:space="preserve"> | </w:t>
       </w:r>
-      <w:proofErr w:type="spellStart"/>
       <w:r>
         <w:rPr>
           <w:b/>
@@ -880,7 +878,6 @@
         </w:rPr>
         <w:t>and</w:t>
       </w:r>
-      <w:proofErr w:type="spellEnd"/>
     </w:p>
     <w:p/>
     <w:p>
@@ -909,7 +906,6 @@
           <w:bCs/>
         </w:rPr>
       </w:pPr>
-      <w:proofErr w:type="spellStart"/>
       <w:r>
         <w:rPr>
           <w:b/>
@@ -917,11 +913,9 @@
         </w:rPr>
         <w:t>begin</w:t>
       </w:r>
-      <w:proofErr w:type="spellEnd"/>
       <w:r>
         <w:t xml:space="preserve"> &lt;список операторов&gt; </w:t>
       </w:r>
-      <w:proofErr w:type="spellStart"/>
       <w:r>
         <w:rPr>
           <w:b/>
@@ -929,7 +923,6 @@
         </w:rPr>
         <w:t>end</w:t>
       </w:r>
-      <w:proofErr w:type="spellEnd"/>
     </w:p>
     <w:p>
       <w:r>
@@ -947,7 +940,16 @@
         <w:ind w:firstLine="708"/>
       </w:pPr>
       <w:r>
-        <w:t>&lt;оператор&gt; &lt;</w:t>
+        <w:t>&lt;оператор&gt;</w:t>
+      </w:r>
+      <w:r>
+        <w:rPr>
+          <w:lang w:val="en-US"/>
+        </w:rPr>
+        <w:t>;</w:t>
+      </w:r>
+      <w:r>
+        <w:t xml:space="preserve"> &lt;</w:t>
       </w:r>
       <w:r>
         <w:rPr>
@@ -987,17 +989,17 @@
     <w:p>
       <w:pPr>
         <w:ind w:firstLine="708"/>
+      </w:pPr>
+      <w:r>
+        <w:t>&lt;оператор&gt;</w:t>
+      </w:r>
+      <w:r>
         <w:rPr>
           <w:lang w:val="en-US"/>
         </w:rPr>
-      </w:pPr>
-      <w:r>
-        <w:t>; &lt;оператор&gt;</w:t>
-      </w:r>
-      <w:r>
-        <w:rPr>
-          <w:lang w:val="en-US"/>
-        </w:rPr>
+        <w:t>;</w:t>
+      </w:r>
+      <w:r>
         <w:t xml:space="preserve"> </w:t>
       </w:r>
       <w:r>
@@ -1017,10 +1019,13 @@
         <w:t>&gt;</w:t>
       </w:r>
       <w:r>
+        <w:t xml:space="preserve"> | </w:t>
+      </w:r>
+      <w:r>
         <w:rPr>
           <w:lang w:val="en-US"/>
         </w:rPr>
-        <w:t xml:space="preserve"> | ε</w:t>
+        <w:t>ε</w:t>
       </w:r>
     </w:p>
     <w:p>
@@ -1064,18 +1069,9 @@
         <w:t>Тестирование</w:t>
       </w:r>
     </w:p>
-    <w:p>
-      <w:pPr>
-        <w:rPr>
-          <w:lang w:val="en-US"/>
-        </w:rPr>
-      </w:pPr>
-    </w:p>
-    <w:p>
-      <w:r>
-        <w:rPr>
-          <w:lang w:val="en-US"/>
-        </w:rPr>
+    <w:p/>
+    <w:p>
+      <w:r>
         <w:t xml:space="preserve">1) </w:t>
       </w:r>
       <w:r>
@@ -1173,23 +1169,29 @@
       </w:pPr>
     </w:p>
     <w:p>
-      <w:r>
+      <w:pPr>
+        <w:rPr>
+          <w:lang w:val="en-US"/>
+        </w:rPr>
+      </w:pPr>
+      <w:r>
+        <w:rPr>
+          <w:lang w:val="en-US"/>
+        </w:rPr>
         <w:t xml:space="preserve">2) </w:t>
       </w:r>
       <w:r>
-        <w:t>ввод:</w:t>
-      </w:r>
-    </w:p>
-    <w:p>
-      <w:pPr>
-        <w:rPr>
-          <w:i/>
-          <w:iCs/>
-          <w:sz w:val="24"/>
-          <w:szCs w:val="24"/>
-        </w:rPr>
-      </w:pPr>
-      <w:r>
+        <w:t>ввод</w:t>
+      </w:r>
+      <w:r>
+        <w:rPr>
+          <w:lang w:val="en-US"/>
+        </w:rPr>
+        <w:t>:</w:t>
+      </w:r>
+    </w:p>
+    <w:p>
+      <w:pPr>
         <w:rPr>
           <w:i/>
           <w:iCs/>
@@ -1197,36 +1199,7 @@
           <w:szCs w:val="24"/>
           <w:lang w:val="en-US"/>
         </w:rPr>
-        <w:t>begin</w:t>
-      </w:r>
-      <w:r>
-        <w:rPr>
-          <w:i/>
-          <w:iCs/>
-          <w:sz w:val="24"/>
-          <w:szCs w:val="24"/>
-        </w:rPr>
-        <w:t xml:space="preserve"> </w:t>
-      </w:r>
-    </w:p>
-    <w:p>
-      <w:pPr>
-        <w:rPr>
-          <w:i/>
-          <w:iCs/>
-          <w:sz w:val="24"/>
-          <w:szCs w:val="24"/>
-        </w:rPr>
-      </w:pPr>
-      <w:r>
-        <w:rPr>
-          <w:i/>
-          <w:iCs/>
-          <w:sz w:val="24"/>
-          <w:szCs w:val="24"/>
-        </w:rPr>
-        <w:t xml:space="preserve">    </w:t>
-      </w:r>
+      </w:pPr>
       <w:r>
         <w:rPr>
           <w:i/>
@@ -1235,37 +1208,8 @@
           <w:szCs w:val="24"/>
           <w:lang w:val="en-US"/>
         </w:rPr>
-        <w:t>a</w:t>
-      </w:r>
-      <w:r>
-        <w:rPr>
-          <w:i/>
-          <w:iCs/>
-          <w:sz w:val="24"/>
-          <w:szCs w:val="24"/>
-        </w:rPr>
-        <w:t xml:space="preserve"> := 43.0 + 39;</w:t>
-      </w:r>
-    </w:p>
-    <w:p>
-      <w:pPr>
-        <w:rPr>
-          <w:i/>
-          <w:iCs/>
-          <w:sz w:val="24"/>
-          <w:szCs w:val="24"/>
-        </w:rPr>
-      </w:pPr>
-      <w:r>
-        <w:rPr>
-          <w:i/>
-          <w:iCs/>
-          <w:sz w:val="24"/>
-          <w:szCs w:val="24"/>
-        </w:rPr>
-        <w:t xml:space="preserve">    </w:t>
-      </w:r>
-      <w:proofErr w:type="spellStart"/>
+        <w:t>begin</w:t>
+      </w:r>
       <w:r>
         <w:rPr>
           <w:i/>
@@ -1274,29 +1218,11 @@
           <w:szCs w:val="24"/>
           <w:lang w:val="en-US"/>
         </w:rPr>
-        <w:t>val</w:t>
-      </w:r>
-      <w:proofErr w:type="spellEnd"/>
-      <w:r>
-        <w:rPr>
-          <w:i/>
-          <w:iCs/>
-          <w:sz w:val="24"/>
-          <w:szCs w:val="24"/>
-        </w:rPr>
-        <w:t xml:space="preserve"> := (4 + 6) / 25 &gt;= (10.0/(88 + 0.33)-77*0.4)</w:t>
-      </w:r>
-    </w:p>
-    <w:p>
-      <w:pPr>
-        <w:rPr>
-          <w:i/>
-          <w:iCs/>
-          <w:sz w:val="24"/>
-          <w:szCs w:val="24"/>
-        </w:rPr>
-      </w:pPr>
-      <w:r>
+        <w:t xml:space="preserve"> </w:t>
+      </w:r>
+    </w:p>
+    <w:p>
+      <w:pPr>
         <w:rPr>
           <w:i/>
           <w:iCs/>
@@ -1304,13 +1230,121 @@
           <w:szCs w:val="24"/>
           <w:lang w:val="en-US"/>
         </w:rPr>
+      </w:pPr>
+      <w:r>
+        <w:rPr>
+          <w:i/>
+          <w:iCs/>
+          <w:sz w:val="24"/>
+          <w:szCs w:val="24"/>
+          <w:lang w:val="en-US"/>
+        </w:rPr>
+        <w:t xml:space="preserve">    </w:t>
+      </w:r>
+      <w:r>
+        <w:rPr>
+          <w:i/>
+          <w:iCs/>
+          <w:sz w:val="24"/>
+          <w:szCs w:val="24"/>
+          <w:lang w:val="en-US"/>
+        </w:rPr>
+        <w:t>a</w:t>
+      </w:r>
+      <w:r>
+        <w:rPr>
+          <w:i/>
+          <w:iCs/>
+          <w:sz w:val="24"/>
+          <w:szCs w:val="24"/>
+          <w:lang w:val="en-US"/>
+        </w:rPr>
+        <w:t xml:space="preserve"> := 43.0 + 39;</w:t>
+      </w:r>
+    </w:p>
+    <w:p>
+      <w:pPr>
+        <w:rPr>
+          <w:i/>
+          <w:iCs/>
+          <w:sz w:val="24"/>
+          <w:szCs w:val="24"/>
+          <w:lang w:val="en-US"/>
+        </w:rPr>
+      </w:pPr>
+      <w:r>
+        <w:rPr>
+          <w:i/>
+          <w:iCs/>
+          <w:sz w:val="24"/>
+          <w:szCs w:val="24"/>
+          <w:lang w:val="en-US"/>
+        </w:rPr>
+        <w:t xml:space="preserve">    </w:t>
+      </w:r>
+      <w:r>
+        <w:rPr>
+          <w:i/>
+          <w:iCs/>
+          <w:sz w:val="24"/>
+          <w:szCs w:val="24"/>
+          <w:lang w:val="en-US"/>
+        </w:rPr>
+        <w:t>val</w:t>
+      </w:r>
+      <w:r>
+        <w:rPr>
+          <w:i/>
+          <w:iCs/>
+          <w:sz w:val="24"/>
+          <w:szCs w:val="24"/>
+          <w:lang w:val="en-US"/>
+        </w:rPr>
+        <w:t xml:space="preserve"> := (4 + 6) / 25 &gt;= (10.0/(88 + 0.33)-77*0.4)</w:t>
+      </w:r>
+    </w:p>
+    <w:p>
+      <w:pPr>
+        <w:rPr>
+          <w:i/>
+          <w:iCs/>
+          <w:sz w:val="24"/>
+          <w:szCs w:val="24"/>
+          <w:lang w:val="en-US"/>
+        </w:rPr>
+      </w:pPr>
+      <w:r>
+        <w:rPr>
+          <w:i/>
+          <w:iCs/>
+          <w:sz w:val="24"/>
+          <w:szCs w:val="24"/>
+          <w:lang w:val="en-US"/>
+        </w:rPr>
         <w:t>end</w:t>
       </w:r>
     </w:p>
-    <w:p/>
-    <w:p>
-      <w:r>
-        <w:t>Результат:</w:t>
+    <w:p>
+      <w:pPr>
+        <w:rPr>
+          <w:lang w:val="en-US"/>
+        </w:rPr>
+      </w:pPr>
+    </w:p>
+    <w:p>
+      <w:pPr>
+        <w:rPr>
+          <w:lang w:val="en-US"/>
+        </w:rPr>
+      </w:pPr>
+      <w:r>
+        <w:t>Результат</w:t>
+      </w:r>
+      <w:r>
+        <w:rPr>
+          <w:lang w:val="en-US"/>
+        </w:rPr>
+        <w:t>:</w:t>
       </w:r>
     </w:p>
     <w:p>
@@ -1377,9 +1411,6 @@
         <w:tabs>
           <w:tab w:val="left" w:pos="1134"/>
         </w:tabs>
-        <w:rPr>
-          <w:lang w:val="en-US"/>
-        </w:rPr>
       </w:pPr>
     </w:p>
     <w:sectPr>

</xml_diff>